<commit_message>
v1.2 support to ExclusiveGateway + refactoring
</commit_message>
<xml_diff>
--- a/PostMan/PostMan.docx
+++ b/PostMan/PostMan.docx
@@ -1,6 +1,6 @@
 
 <file path=word/document.xml><?xml version="1.0" encoding="utf-8"?>
-<w:document xmlns:wpc="http://schemas.microsoft.com/office/word/2010/wordprocessingCanvas" xmlns:cx="http://schemas.microsoft.com/office/drawing/2014/chartex" xmlns:cx1="http://schemas.microsoft.com/office/drawing/2015/9/8/chartex" xmlns:cx2="http://schemas.microsoft.com/office/drawing/2015/10/21/chartex" xmlns:cx3="http://schemas.microsoft.com/office/drawing/2016/5/9/chartex" xmlns:cx4="http://schemas.microsoft.com/office/drawing/2016/5/10/chartex" xmlns:cx5="http://schemas.microsoft.com/office/drawing/2016/5/11/chartex" xmlns:cx6="http://schemas.microsoft.com/office/drawing/2016/5/12/chartex" xmlns:cx7="http://schemas.microsoft.com/office/drawing/2016/5/13/chartex" xmlns:cx8="http://schemas.microsoft.com/office/drawing/2016/5/14/chartex" xmlns:mc="http://schemas.openxmlformats.org/markup-compatibility/2006" xmlns:aink="http://schemas.microsoft.com/office/drawing/2016/ink" xmlns:am3d="http://schemas.microsoft.com/office/drawing/2017/model3d" xmlns:o="urn:schemas-microsoft-com:office:office" xmlns:r="http://schemas.openxmlformats.org/officeDocument/2006/relationships" xmlns:m="http://schemas.openxmlformats.org/officeDocument/2006/math" xmlns:v="urn:schemas-microsoft-com:vml" xmlns:wp14="http://schemas.microsoft.com/office/word/2010/wordprocessingDrawing" xmlns:wp="http://schemas.openxmlformats.org/drawingml/2006/wordprocessingDrawing" xmlns:w10="urn:schemas-microsoft-com:office:word" xmlns:w="http://schemas.openxmlformats.org/wordprocessingml/2006/main" xmlns:w14="http://schemas.microsoft.com/office/word/2010/wordml" xmlns:w15="http://schemas.microsoft.com/office/word/2012/wordml" xmlns:w16cex="http://schemas.microsoft.com/office/word/2018/wordml/cex" xmlns:w16cid="http://schemas.microsoft.com/office/word/2016/wordml/cid" xmlns:w16="http://schemas.microsoft.com/office/word/2018/wordml" xmlns:w16se="http://schemas.microsoft.com/office/word/2015/wordml/symex" xmlns:wpg="http://schemas.microsoft.com/office/word/2010/wordprocessingGroup" xmlns:wpi="http://schemas.microsoft.com/office/word/2010/wordprocessingInk" xmlns:wne="http://schemas.microsoft.com/office/word/2006/wordml" xmlns:wps="http://schemas.microsoft.com/office/word/2010/wordprocessingShape" mc:Ignorable="w14 w15 w16se w16cid w16 w16cex wp14">
+<w:document xmlns:wpc="http://schemas.microsoft.com/office/word/2010/wordprocessingCanvas" xmlns:cx="http://schemas.microsoft.com/office/drawing/2014/chartex" xmlns:cx1="http://schemas.microsoft.com/office/drawing/2015/9/8/chartex" xmlns:cx2="http://schemas.microsoft.com/office/drawing/2015/10/21/chartex" xmlns:cx3="http://schemas.microsoft.com/office/drawing/2016/5/9/chartex" xmlns:cx4="http://schemas.microsoft.com/office/drawing/2016/5/10/chartex" xmlns:cx5="http://schemas.microsoft.com/office/drawing/2016/5/11/chartex" xmlns:cx6="http://schemas.microsoft.com/office/drawing/2016/5/12/chartex" xmlns:cx7="http://schemas.microsoft.com/office/drawing/2016/5/13/chartex" xmlns:cx8="http://schemas.microsoft.com/office/drawing/2016/5/14/chartex" xmlns:mc="http://schemas.openxmlformats.org/markup-compatibility/2006" xmlns:aink="http://schemas.microsoft.com/office/drawing/2016/ink" xmlns:am3d="http://schemas.microsoft.com/office/drawing/2017/model3d" xmlns:o="urn:schemas-microsoft-com:office:office" xmlns:oel="http://schemas.microsoft.com/office/2019/extlst" xmlns:r="http://schemas.openxmlformats.org/officeDocument/2006/relationships" xmlns:m="http://schemas.openxmlformats.org/officeDocument/2006/math" xmlns:v="urn:schemas-microsoft-com:vml" xmlns:wp14="http://schemas.microsoft.com/office/word/2010/wordprocessingDrawing" xmlns:wp="http://schemas.openxmlformats.org/drawingml/2006/wordprocessingDrawing" xmlns:w10="urn:schemas-microsoft-com:office:word" xmlns:w="http://schemas.openxmlformats.org/wordprocessingml/2006/main" xmlns:w14="http://schemas.microsoft.com/office/word/2010/wordml" xmlns:w15="http://schemas.microsoft.com/office/word/2012/wordml" xmlns:w16cex="http://schemas.microsoft.com/office/word/2018/wordml/cex" xmlns:w16cid="http://schemas.microsoft.com/office/word/2016/wordml/cid" xmlns:w16="http://schemas.microsoft.com/office/word/2018/wordml" xmlns:w16sdtdh="http://schemas.microsoft.com/office/word/2020/wordml/sdtdatahash" xmlns:w16se="http://schemas.microsoft.com/office/word/2015/wordml/symex" xmlns:wpg="http://schemas.microsoft.com/office/word/2010/wordprocessingGroup" xmlns:wpi="http://schemas.microsoft.com/office/word/2010/wordprocessingInk" xmlns:wne="http://schemas.microsoft.com/office/word/2006/wordml" xmlns:wps="http://schemas.microsoft.com/office/word/2010/wordprocessingShape" mc:Ignorable="w14 w15 w16se w16cid w16 w16cex w16sdtdh wp14">
   <w:body>
     <w:p>
       <w:proofErr w:type="spellStart"/>
@@ -17,11 +17,14 @@
       </w:r>
       <w:proofErr w:type="spellEnd"/>
       <w:r>
+        <w:rPr>
+          <w:noProof/>
+        </w:rPr>
         <w:drawing>
-          <wp:inline distT="0" distB="0" distL="0" distR="0" wp14:anchorId="5D93A4D1" wp14:editId="754482EC">
-            <wp:extent cx="5400040" cy="3223260"/>
+          <wp:inline distT="0" distB="0" distL="0" distR="0" wp14:anchorId="5417EA13" wp14:editId="6E2BCBA4">
+            <wp:extent cx="5400040" cy="3434080"/>
             <wp:effectExtent l="0" t="0" r="0" b="0"/>
-            <wp:docPr id="2" name="Imagen 2"/>
+            <wp:docPr id="3" name="Picture 3" descr="Graphical user interface, text, application&#10;&#10;Description automatically generated"/>
             <wp:cNvGraphicFramePr>
               <a:graphicFrameLocks xmlns:a="http://schemas.openxmlformats.org/drawingml/2006/main" noChangeAspect="1"/>
             </wp:cNvGraphicFramePr>
@@ -29,7 +32,7 @@
               <a:graphicData uri="http://schemas.openxmlformats.org/drawingml/2006/picture">
                 <pic:pic xmlns:pic="http://schemas.openxmlformats.org/drawingml/2006/picture">
                   <pic:nvPicPr>
-                    <pic:cNvPr id="1" name=""/>
+                    <pic:cNvPr id="3" name="Picture 3" descr="Graphical user interface, text, application&#10;&#10;Description automatically generated"/>
                     <pic:cNvPicPr/>
                   </pic:nvPicPr>
                   <pic:blipFill>
@@ -41,7 +44,7 @@
                   <pic:spPr>
                     <a:xfrm>
                       <a:off x="0" y="0"/>
-                      <a:ext cx="5400040" cy="3223260"/>
+                      <a:ext cx="5400040" cy="3434080"/>
                     </a:xfrm>
                     <a:prstGeom prst="rect">
                       <a:avLst/>
@@ -61,16 +64,24 @@
       </w:r>
       <w:proofErr w:type="spellEnd"/>
       <w:r>
-        <w:t xml:space="preserve"> Process</w:t>
+        <w:t xml:space="preserve"> </w:t>
       </w:r>
+      <w:proofErr w:type="spellStart"/>
+      <w:r>
+        <w:t>Process</w:t>
+      </w:r>
+      <w:proofErr w:type="spellEnd"/>
     </w:p>
     <w:p>
       <w:r>
+        <w:rPr>
+          <w:noProof/>
+        </w:rPr>
         <w:drawing>
-          <wp:inline distT="0" distB="0" distL="0" distR="0" wp14:anchorId="0060437C" wp14:editId="41FEF40B">
-            <wp:extent cx="5400040" cy="2019300"/>
-            <wp:effectExtent l="0" t="0" r="0" b="0"/>
-            <wp:docPr id="1" name="Imagen 1"/>
+          <wp:inline distT="0" distB="0" distL="0" distR="0" wp14:anchorId="73A655EA" wp14:editId="49379D73">
+            <wp:extent cx="5400040" cy="3123565"/>
+            <wp:effectExtent l="0" t="0" r="0" b="635"/>
+            <wp:docPr id="1" name="Picture 1" descr="Graphical user interface, text, application, email&#10;&#10;Description automatically generated"/>
             <wp:cNvGraphicFramePr>
               <a:graphicFrameLocks xmlns:a="http://schemas.openxmlformats.org/drawingml/2006/main" noChangeAspect="1"/>
             </wp:cNvGraphicFramePr>
@@ -78,7 +89,7 @@
               <a:graphicData uri="http://schemas.openxmlformats.org/drawingml/2006/picture">
                 <pic:pic xmlns:pic="http://schemas.openxmlformats.org/drawingml/2006/picture">
                   <pic:nvPicPr>
-                    <pic:cNvPr id="1" name=""/>
+                    <pic:cNvPr id="1" name="Picture 1" descr="Graphical user interface, text, application, email&#10;&#10;Description automatically generated"/>
                     <pic:cNvPicPr/>
                   </pic:nvPicPr>
                   <pic:blipFill>
@@ -90,7 +101,7 @@
                   <pic:spPr>
                     <a:xfrm>
                       <a:off x="0" y="0"/>
-                      <a:ext cx="5400040" cy="2019300"/>
+                      <a:ext cx="5400040" cy="3123565"/>
                     </a:xfrm>
                     <a:prstGeom prst="rect">
                       <a:avLst/>
@@ -115,7 +126,7 @@
 </file>
 
 <file path=word/styles.xml><?xml version="1.0" encoding="utf-8"?>
-<w:styles xmlns:mc="http://schemas.openxmlformats.org/markup-compatibility/2006" xmlns:r="http://schemas.openxmlformats.org/officeDocument/2006/relationships" xmlns:w="http://schemas.openxmlformats.org/wordprocessingml/2006/main" xmlns:w14="http://schemas.microsoft.com/office/word/2010/wordml" xmlns:w15="http://schemas.microsoft.com/office/word/2012/wordml" xmlns:w16cex="http://schemas.microsoft.com/office/word/2018/wordml/cex" xmlns:w16cid="http://schemas.microsoft.com/office/word/2016/wordml/cid" xmlns:w16="http://schemas.microsoft.com/office/word/2018/wordml" xmlns:w16se="http://schemas.microsoft.com/office/word/2015/wordml/symex" mc:Ignorable="w14 w15 w16se w16cid w16 w16cex">
+<w:styles xmlns:mc="http://schemas.openxmlformats.org/markup-compatibility/2006" xmlns:r="http://schemas.openxmlformats.org/officeDocument/2006/relationships" xmlns:w="http://schemas.openxmlformats.org/wordprocessingml/2006/main" xmlns:w14="http://schemas.microsoft.com/office/word/2010/wordml" xmlns:w15="http://schemas.microsoft.com/office/word/2012/wordml" xmlns:w16cex="http://schemas.microsoft.com/office/word/2018/wordml/cex" xmlns:w16cid="http://schemas.microsoft.com/office/word/2016/wordml/cid" xmlns:w16="http://schemas.microsoft.com/office/word/2018/wordml" xmlns:w16sdtdh="http://schemas.microsoft.com/office/word/2020/wordml/sdtdatahash" xmlns:w16se="http://schemas.microsoft.com/office/word/2015/wordml/symex" mc:Ignorable="w14 w15 w16se w16cid w16 w16cex w16sdtdh">
   <w:docDefaults>
     <w:rPrDefault>
       <w:rPr>
@@ -513,13 +524,13 @@
     <w:name w:val="Normal"/>
     <w:qFormat/>
   </w:style>
-  <w:style w:type="character" w:default="1" w:styleId="Fuentedeprrafopredeter">
+  <w:style w:type="character" w:default="1" w:styleId="DefaultParagraphFont">
     <w:name w:val="Default Paragraph Font"/>
     <w:uiPriority w:val="1"/>
     <w:semiHidden/>
     <w:unhideWhenUsed/>
   </w:style>
-  <w:style w:type="table" w:default="1" w:styleId="Tablanormal">
+  <w:style w:type="table" w:default="1" w:styleId="TableNormal">
     <w:name w:val="Normal Table"/>
     <w:uiPriority w:val="99"/>
     <w:semiHidden/>
@@ -534,7 +545,7 @@
       </w:tblCellMar>
     </w:tblPr>
   </w:style>
-  <w:style w:type="numbering" w:default="1" w:styleId="Sinlista">
+  <w:style w:type="numbering" w:default="1" w:styleId="NoList">
     <w:name w:val="No List"/>
     <w:uiPriority w:val="99"/>
     <w:semiHidden/>

</xml_diff>